<commit_message>
Upload Data Sequence Diagram Completed
+Μερικα typos στο use case μου, nothing worthwhile.
</commit_message>
<xml_diff>
--- a/Documents/Scrum Cycle 4/Use-cases-v0.3.docx
+++ b/Documents/Scrum Cycle 4/Use-cases-v0.3.docx
@@ -4723,7 +4723,19 @@
         <w:rPr>
           <w:color w:val="5B9BD5" w:themeColor="accent5"/>
         </w:rPr>
-        <w:t>8.2)Τα προσωρινά αρχεία τοποθεσία διαγράφονται.</w:t>
+        <w:t>8.2)Τα προσωρινά αρχεία τοποθεσία</w:t>
+      </w:r>
+      <w:r>
+        <w:rPr>
+          <w:color w:val="5B9BD5" w:themeColor="accent5"/>
+        </w:rPr>
+        <w:t>ς</w:t>
+      </w:r>
+      <w:r>
+        <w:rPr>
+          <w:color w:val="5B9BD5" w:themeColor="accent5"/>
+        </w:rPr>
+        <w:t xml:space="preserve"> διαγράφονται.</w:t>
       </w:r>
     </w:p>
     <w:p>

</xml_diff>